<commit_message>
Final spreadsheet and Answers with Bonus Questions
</commit_message>
<xml_diff>
--- a/HW01_excel_challenge/Questions_Answers.docx
+++ b/HW01_excel_challenge/Questions_Answers.docx
@@ -256,6 +256,26 @@
     <w:p>
       <w:pPr>
         <w:numPr>
+          <w:ilvl w:val="1"/>
+          <w:numId w:val="1"/>
+        </w:numPr>
+        <w:spacing w:before="60" w:after="100" w:afterAutospacing="1"/>
+        <w:rPr>
+          <w:rFonts w:ascii="Helvetica" w:eastAsia="Times New Roman" w:hAnsi="Helvetica" w:cs="Times New Roman"/>
+          <w:color w:val="24292E"/>
+        </w:rPr>
+      </w:pPr>
+      <w:r>
+        <w:rPr>
+          <w:rFonts w:ascii="Helvetica" w:eastAsia="Times New Roman" w:hAnsi="Helvetica" w:cs="Times New Roman"/>
+          <w:color w:val="24292E"/>
+        </w:rPr>
+        <w:t>We do not really dig into the anything like what people giving a pledge would get back (cost of good). Could have a big impact on why anyone would pledge money for a future product</w:t>
+      </w:r>
+    </w:p>
+    <w:p>
+      <w:pPr>
+        <w:numPr>
           <w:ilvl w:val="0"/>
           <w:numId w:val="1"/>
         </w:numPr>
@@ -327,6 +347,26 @@
           <w:color w:val="24292E"/>
         </w:rPr>
         <w:t xml:space="preserve"> Excel 2016 feature) on the backer counts of successful and failed.</w:t>
+      </w:r>
+    </w:p>
+    <w:p>
+      <w:pPr>
+        <w:numPr>
+          <w:ilvl w:val="1"/>
+          <w:numId w:val="1"/>
+        </w:numPr>
+        <w:spacing w:before="60" w:after="100" w:afterAutospacing="1"/>
+        <w:rPr>
+          <w:rFonts w:ascii="Helvetica" w:eastAsia="Times New Roman" w:hAnsi="Helvetica" w:cs="Times New Roman"/>
+          <w:color w:val="24292E"/>
+        </w:rPr>
+      </w:pPr>
+      <w:r>
+        <w:rPr>
+          <w:rFonts w:ascii="Helvetica" w:eastAsia="Times New Roman" w:hAnsi="Helvetica" w:cs="Times New Roman"/>
+          <w:color w:val="24292E"/>
+        </w:rPr>
+        <w:t xml:space="preserve">It would also be interesting to see graphs done as a function of “Country”. There may be societal differences that make people pledge (Poor vs Rich country). </w:t>
       </w:r>
     </w:p>
     <w:p/>

</xml_diff>